<commit_message>
Mise à jour kit de l'ambassadeur - correction orthographe
</commit_message>
<xml_diff>
--- a/KitAmbassadeur/RopiVademecumAmbassadeur.docx
+++ b/KitAmbassadeur/RopiVademecumAmbassadeur.docx
@@ -7,7 +7,10 @@
         <w:pStyle w:val="Title-log"/>
       </w:pPr>
       <w:r>
-        <w:t>Vademecum ambassadeurs</w:t>
+        <w:t>Vadémécum</w:t>
+      </w:r>
+      <w:r>
+        <w:t xml:space="preserve"> ambassadeurs</w:t>
       </w:r>
     </w:p>
     <w:p>
@@ -239,7 +242,6 @@
             <w:r>
               <w:rPr>
                 <w:sz w:val="20"/>
-                <w:highlight w:val="yellow"/>
               </w:rPr>
               <w:t>Version en construction - non finalisée - les débats sont encore ouverts</w:t>
             </w:r>
@@ -315,7 +317,79 @@
                 <w:sz w:val="20"/>
                 <w:szCs w:val="20"/>
               </w:rPr>
-              <w:t>Mise à jour template ropi</w:t>
+              <w:t xml:space="preserve">Mise à jour template </w:t>
+            </w:r>
+            <w:r>
+              <w:rPr>
+                <w:sz w:val="20"/>
+                <w:szCs w:val="20"/>
+              </w:rPr>
+              <w:t>Ropi</w:t>
+            </w:r>
+          </w:p>
+        </w:tc>
+      </w:tr>
+      <w:tr>
+        <w:tc>
+          <w:tcPr>
+            <w:tcW w:w="1526" w:type="dxa"/>
+          </w:tcPr>
+          <w:p>
+            <w:pPr>
+              <w:pStyle w:val="NoSpacing"/>
+              <w:rPr>
+                <w:sz w:val="20"/>
+                <w:szCs w:val="20"/>
+              </w:rPr>
+            </w:pPr>
+            <w:r>
+              <w:rPr>
+                <w:sz w:val="20"/>
+                <w:szCs w:val="20"/>
+              </w:rPr>
+              <w:t>2016-09-08</w:t>
+            </w:r>
+          </w:p>
+        </w:tc>
+        <w:tc>
+          <w:tcPr>
+            <w:tcW w:w="1701" w:type="dxa"/>
+          </w:tcPr>
+          <w:p>
+            <w:pPr>
+              <w:pStyle w:val="NoSpacing"/>
+              <w:rPr>
+                <w:sz w:val="20"/>
+                <w:szCs w:val="20"/>
+              </w:rPr>
+            </w:pPr>
+            <w:r>
+              <w:rPr>
+                <w:sz w:val="20"/>
+                <w:szCs w:val="20"/>
+              </w:rPr>
+              <w:t>Fabian Dortu</w:t>
+            </w:r>
+          </w:p>
+        </w:tc>
+        <w:tc>
+          <w:tcPr>
+            <w:tcW w:w="5755" w:type="dxa"/>
+          </w:tcPr>
+          <w:p>
+            <w:pPr>
+              <w:pStyle w:val="NoSpacing"/>
+              <w:rPr>
+                <w:sz w:val="20"/>
+                <w:szCs w:val="20"/>
+              </w:rPr>
+            </w:pPr>
+            <w:r>
+              <w:rPr>
+                <w:sz w:val="20"/>
+                <w:szCs w:val="20"/>
+              </w:rPr>
+              <w:t>Corrections orthographiques</w:t>
             </w:r>
           </w:p>
         </w:tc>
@@ -496,50 +570,6 @@
           </w:p>
         </w:tc>
       </w:tr>
-      <w:tr>
-        <w:tc>
-          <w:tcPr>
-            <w:tcW w:w="1526" w:type="dxa"/>
-          </w:tcPr>
-          <w:p>
-            <w:pPr>
-              <w:pStyle w:val="NoSpacing"/>
-              <w:rPr>
-                <w:sz w:val="20"/>
-                <w:szCs w:val="20"/>
-              </w:rPr>
-            </w:pPr>
-          </w:p>
-        </w:tc>
-        <w:tc>
-          <w:tcPr>
-            <w:tcW w:w="1701" w:type="dxa"/>
-          </w:tcPr>
-          <w:p>
-            <w:pPr>
-              <w:pStyle w:val="NoSpacing"/>
-              <w:rPr>
-                <w:sz w:val="20"/>
-                <w:szCs w:val="20"/>
-              </w:rPr>
-            </w:pPr>
-          </w:p>
-        </w:tc>
-        <w:tc>
-          <w:tcPr>
-            <w:tcW w:w="5755" w:type="dxa"/>
-          </w:tcPr>
-          <w:p>
-            <w:pPr>
-              <w:pStyle w:val="NoSpacing"/>
-              <w:rPr>
-                <w:sz w:val="20"/>
-                <w:szCs w:val="20"/>
-              </w:rPr>
-            </w:pPr>
-          </w:p>
-        </w:tc>
-      </w:tr>
     </w:tbl>
     <w:p>
       <w:pPr>
@@ -606,11 +636,10 @@
           <w:r>
             <w:fldChar w:fldCharType="separate"/>
           </w:r>
-          <w:hyperlink w:anchor="_Toc434781857" w:history="1">
+          <w:hyperlink w:anchor="_Toc461079003" w:history="1">
             <w:r>
               <w:rPr>
                 <w:rStyle w:val="Hyperlink"/>
-                <w:rFonts w:eastAsiaTheme="majorEastAsia"/>
                 <w:noProof/>
               </w:rPr>
               <w:t>Le parcours de l'ambassadeur</w:t>
@@ -634,7 +663,82 @@
                 <w:noProof/>
                 <w:webHidden/>
               </w:rPr>
-              <w:instrText xml:space="preserve"> PAGEREF _Toc434781857 \h </w:instrText>
+              <w:instrText xml:space="preserve"> PAGEREF _Toc461079003 \h </w:instrText>
+            </w:r>
+            <w:r>
+              <w:rPr>
+                <w:noProof/>
+                <w:webHidden/>
+              </w:rPr>
+            </w:r>
+            <w:r>
+              <w:rPr>
+                <w:noProof/>
+                <w:webHidden/>
+              </w:rPr>
+              <w:fldChar w:fldCharType="separate"/>
+            </w:r>
+            <w:r>
+              <w:rPr>
+                <w:noProof/>
+                <w:webHidden/>
+              </w:rPr>
+              <w:t>1</w:t>
+            </w:r>
+            <w:r>
+              <w:rPr>
+                <w:noProof/>
+                <w:webHidden/>
+              </w:rPr>
+              <w:fldChar w:fldCharType="end"/>
+            </w:r>
+          </w:hyperlink>
+        </w:p>
+        <w:p>
+          <w:pPr>
+            <w:pStyle w:val="TOC1"/>
+            <w:tabs>
+              <w:tab w:val="right" w:leader="dot" w:pos="8756"/>
+            </w:tabs>
+            <w:rPr>
+              <w:rFonts w:eastAsiaTheme="minorEastAsia" w:cstheme="minorBidi"/>
+              <w:b w:val="0"/>
+              <w:bCs w:val="0"/>
+              <w:caps w:val="0"/>
+              <w:noProof/>
+              <w:color w:val="auto"/>
+              <w:sz w:val="22"/>
+              <w:szCs w:val="22"/>
+            </w:rPr>
+          </w:pPr>
+          <w:hyperlink w:anchor="_Toc461079004" w:history="1">
+            <w:r>
+              <w:rPr>
+                <w:rStyle w:val="Hyperlink"/>
+                <w:noProof/>
+              </w:rPr>
+              <w:t>Le kit commerçant</w:t>
+            </w:r>
+            <w:r>
+              <w:rPr>
+                <w:noProof/>
+                <w:webHidden/>
+              </w:rPr>
+              <w:tab/>
+            </w:r>
+            <w:r>
+              <w:rPr>
+                <w:noProof/>
+                <w:webHidden/>
+              </w:rPr>
+              <w:fldChar w:fldCharType="begin"/>
+            </w:r>
+            <w:r>
+              <w:rPr>
+                <w:noProof/>
+                <w:webHidden/>
+              </w:rPr>
+              <w:instrText xml:space="preserve"> PAGEREF _Toc461079004 \h </w:instrText>
             </w:r>
             <w:r>
               <w:rPr>
@@ -682,14 +786,13 @@
               <w:szCs w:val="22"/>
             </w:rPr>
           </w:pPr>
-          <w:hyperlink w:anchor="_Toc434781858" w:history="1">
+          <w:hyperlink w:anchor="_Toc461079005" w:history="1">
             <w:r>
               <w:rPr>
                 <w:rStyle w:val="Hyperlink"/>
-                <w:rFonts w:eastAsiaTheme="majorEastAsia"/>
                 <w:noProof/>
               </w:rPr>
-              <w:t>Le kit commerçant</w:t>
+              <w:t>Arguments clés à présenter au commerçant</w:t>
             </w:r>
             <w:r>
               <w:rPr>
@@ -710,7 +813,7 @@
                 <w:noProof/>
                 <w:webHidden/>
               </w:rPr>
-              <w:instrText xml:space="preserve"> PAGEREF _Toc434781858 \h </w:instrText>
+              <w:instrText xml:space="preserve"> PAGEREF _Toc461079005 \h </w:instrText>
             </w:r>
             <w:r>
               <w:rPr>
@@ -758,14 +861,13 @@
               <w:szCs w:val="22"/>
             </w:rPr>
           </w:pPr>
-          <w:hyperlink w:anchor="_Toc434781859" w:history="1">
+          <w:hyperlink w:anchor="_Toc461079006" w:history="1">
             <w:r>
               <w:rPr>
                 <w:rStyle w:val="Hyperlink"/>
-                <w:rFonts w:eastAsiaTheme="majorEastAsia"/>
                 <w:noProof/>
               </w:rPr>
-              <w:t>Arguments clés à présenter au commerçant</w:t>
+              <w:t>Arguments secondaires</w:t>
             </w:r>
             <w:r>
               <w:rPr>
@@ -786,7 +888,7 @@
                 <w:noProof/>
                 <w:webHidden/>
               </w:rPr>
-              <w:instrText xml:space="preserve"> PAGEREF _Toc434781859 \h </w:instrText>
+              <w:instrText xml:space="preserve"> PAGEREF _Toc461079006 \h </w:instrText>
             </w:r>
             <w:r>
               <w:rPr>
@@ -834,14 +936,13 @@
               <w:szCs w:val="22"/>
             </w:rPr>
           </w:pPr>
-          <w:hyperlink w:anchor="_Toc434781860" w:history="1">
+          <w:hyperlink w:anchor="_Toc461079007" w:history="1">
             <w:r>
               <w:rPr>
                 <w:rStyle w:val="Hyperlink"/>
-                <w:rFonts w:eastAsiaTheme="majorEastAsia"/>
                 <w:noProof/>
               </w:rPr>
-              <w:t>Arguments secondaires</w:t>
+              <w:t>Mémo: manières d'écouler la monnaie</w:t>
             </w:r>
             <w:r>
               <w:rPr>
@@ -862,7 +963,7 @@
                 <w:noProof/>
                 <w:webHidden/>
               </w:rPr>
-              <w:instrText xml:space="preserve"> PAGEREF _Toc434781860 \h </w:instrText>
+              <w:instrText xml:space="preserve"> PAGEREF _Toc461079007 \h </w:instrText>
             </w:r>
             <w:r>
               <w:rPr>
@@ -895,82 +996,6 @@
         </w:p>
         <w:p>
           <w:pPr>
-            <w:pStyle w:val="TOC1"/>
-            <w:tabs>
-              <w:tab w:val="right" w:leader="dot" w:pos="8756"/>
-            </w:tabs>
-            <w:rPr>
-              <w:rFonts w:eastAsiaTheme="minorEastAsia" w:cstheme="minorBidi"/>
-              <w:b w:val="0"/>
-              <w:bCs w:val="0"/>
-              <w:caps w:val="0"/>
-              <w:noProof/>
-              <w:color w:val="auto"/>
-              <w:sz w:val="22"/>
-              <w:szCs w:val="22"/>
-            </w:rPr>
-          </w:pPr>
-          <w:hyperlink w:anchor="_Toc434781861" w:history="1">
-            <w:r>
-              <w:rPr>
-                <w:rStyle w:val="Hyperlink"/>
-                <w:rFonts w:eastAsiaTheme="majorEastAsia"/>
-                <w:noProof/>
-              </w:rPr>
-              <w:t>Manières d'écouler la monnaie</w:t>
-            </w:r>
-            <w:r>
-              <w:rPr>
-                <w:noProof/>
-                <w:webHidden/>
-              </w:rPr>
-              <w:tab/>
-            </w:r>
-            <w:r>
-              <w:rPr>
-                <w:noProof/>
-                <w:webHidden/>
-              </w:rPr>
-              <w:fldChar w:fldCharType="begin"/>
-            </w:r>
-            <w:r>
-              <w:rPr>
-                <w:noProof/>
-                <w:webHidden/>
-              </w:rPr>
-              <w:instrText xml:space="preserve"> PAGEREF _Toc434781861 \h </w:instrText>
-            </w:r>
-            <w:r>
-              <w:rPr>
-                <w:noProof/>
-                <w:webHidden/>
-              </w:rPr>
-            </w:r>
-            <w:r>
-              <w:rPr>
-                <w:noProof/>
-                <w:webHidden/>
-              </w:rPr>
-              <w:fldChar w:fldCharType="separate"/>
-            </w:r>
-            <w:r>
-              <w:rPr>
-                <w:noProof/>
-                <w:webHidden/>
-              </w:rPr>
-              <w:t>5</w:t>
-            </w:r>
-            <w:r>
-              <w:rPr>
-                <w:noProof/>
-                <w:webHidden/>
-              </w:rPr>
-              <w:fldChar w:fldCharType="end"/>
-            </w:r>
-          </w:hyperlink>
-        </w:p>
-        <w:p>
-          <w:pPr>
             <w:rPr>
               <w:lang w:val="en-US"/>
             </w:rPr>
@@ -1032,7 +1057,10 @@
       </w:pPr>
       <w:r>
         <w:lastRenderedPageBreak/>
-        <w:t>Vademecum ambassadeurs</w:t>
+        <w:t>Vadémécum</w:t>
+      </w:r>
+      <w:r>
+        <w:t xml:space="preserve"> ambassadeurs</w:t>
       </w:r>
     </w:p>
     <w:p>
@@ -1212,6 +1240,33 @@
       </w:r>
     </w:p>
     <w:p>
+      <w:pPr>
+        <w:jc w:val="both"/>
+        <w:rPr>
+          <w:rFonts w:ascii="Source Sans Pro Light" w:hAnsi="Source Sans Pro Light"/>
+        </w:rPr>
+      </w:pPr>
+    </w:p>
+    <w:p>
+      <w:pPr>
+        <w:jc w:val="both"/>
+        <w:rPr>
+          <w:rFonts w:ascii="Source Sans Pro Light" w:hAnsi="Source Sans Pro Light"/>
+        </w:rPr>
+      </w:pPr>
+      <w:r>
+        <w:rPr>
+          <w:rFonts w:ascii="Source Sans Pro Light" w:hAnsi="Source Sans Pro Light"/>
+        </w:rPr>
+        <w:t xml:space="preserve">Les documents annexes dont il est question dans ce document sont disponibles sur </w:t>
+      </w:r>
+      <w:r>
+        <w:rPr>
+          <w:rFonts w:ascii="Source Sans Pro Light" w:hAnsi="Source Sans Pro Light"/>
+          <w:u w:val="single"/>
+        </w:rPr>
+        <w:t>https://ropi.be/page/Documents/Kit de l'ambassadeur</w:t>
+      </w:r>
       <w:r>
         <w:t>.</w:t>
       </w:r>
@@ -1220,7 +1275,7 @@
       <w:pPr>
         <w:pStyle w:val="Heading1"/>
       </w:pPr>
-      <w:bookmarkStart w:id="1" w:name="_Toc434781857"/>
+      <w:bookmarkStart w:id="1" w:name="_Toc461079003"/>
       <w:r>
         <w:t>Le parcours de l'ambassadeur</w:t>
       </w:r>
@@ -1261,7 +1316,31 @@
         <w:rPr>
           <w:rFonts w:ascii="Source Sans Pro Light" w:hAnsi="Source Sans Pro Light"/>
         </w:rPr>
-        <w:t>L'ambassadeur rencontre un ou plusieurs membres actif du Ropi et suit une formation d'ambassadeur (quelque heures). Il recevra le matériel de formation (kit ambassadeur) et le kit commerçant (farde à rabat).</w:t>
+        <w:t>L'ambassadeur rencontre un ou plusieurs membres actif</w:t>
+      </w:r>
+      <w:r>
+        <w:rPr>
+          <w:rFonts w:ascii="Source Sans Pro Light" w:hAnsi="Source Sans Pro Light"/>
+        </w:rPr>
+        <w:t>s</w:t>
+      </w:r>
+      <w:r>
+        <w:rPr>
+          <w:rFonts w:ascii="Source Sans Pro Light" w:hAnsi="Source Sans Pro Light"/>
+        </w:rPr>
+        <w:t xml:space="preserve"> du Ropi et suit une formation d'ambassadeur (quelque</w:t>
+      </w:r>
+      <w:r>
+        <w:rPr>
+          <w:rFonts w:ascii="Source Sans Pro Light" w:hAnsi="Source Sans Pro Light"/>
+        </w:rPr>
+        <w:t>s</w:t>
+      </w:r>
+      <w:r>
+        <w:rPr>
+          <w:rFonts w:ascii="Source Sans Pro Light" w:hAnsi="Source Sans Pro Light"/>
+        </w:rPr>
+        <w:t xml:space="preserve"> heures). Il recevra le matériel de formation (kit ambassadeur) et le kit commerçant (farde à rabat).</w:t>
       </w:r>
     </w:p>
     <w:p>
@@ -1282,6 +1361,12 @@
         </w:rPr>
         <w:t>L'association remet une liste des commerces (par zone) à cibler prioritairement, mais elle n'est pas contraignante.</w:t>
       </w:r>
+      <w:r>
+        <w:rPr>
+          <w:rFonts w:ascii="Source Sans Pro Light" w:hAnsi="Source Sans Pro Light"/>
+        </w:rPr>
+        <w:t xml:space="preserve"> Un tableur récapitulatif des zones et commerçants est consultable et éditable (par les ambassadeurs enregistrés) sur le web.</w:t>
+      </w:r>
     </w:p>
     <w:p>
       <w:pPr>
@@ -1318,6 +1403,7 @@
         <w:rPr>
           <w:rFonts w:ascii="Source Sans Pro Light" w:hAnsi="Source Sans Pro Light"/>
         </w:rPr>
+        <w:lastRenderedPageBreak/>
         <w:t>Première visite de l'ambassadeur chez le commerçant</w:t>
       </w:r>
     </w:p>
@@ -1356,7 +1442,6 @@
         <w:rPr>
           <w:rFonts w:ascii="Source Sans Pro Light" w:hAnsi="Source Sans Pro Light"/>
         </w:rPr>
-        <w:lastRenderedPageBreak/>
         <w:t>L'ambassadeur prend rendez-vous avec le commerçant pour qu'il puisse rencontrer un responsable du Ropi.</w:t>
       </w:r>
     </w:p>
@@ -1468,7 +1553,19 @@
         <w:rPr>
           <w:rFonts w:ascii="Source Sans Pro Light" w:hAnsi="Source Sans Pro Light"/>
         </w:rPr>
-        <w:t>Le responsable de zone fait remonter l'information aux autres responsables de zones et au CA lors des réunions de coordination.</w:t>
+        <w:t xml:space="preserve">Le responsable de zone fait remonter l'information aux autres responsables de zones et au </w:t>
+      </w:r>
+      <w:r>
+        <w:rPr>
+          <w:rFonts w:ascii="Source Sans Pro Light" w:hAnsi="Source Sans Pro Light"/>
+        </w:rPr>
+        <w:t>Conseil d'Administration</w:t>
+      </w:r>
+      <w:r>
+        <w:rPr>
+          <w:rFonts w:ascii="Source Sans Pro Light" w:hAnsi="Source Sans Pro Light"/>
+        </w:rPr>
+        <w:t xml:space="preserve"> lors des réunions de coordination.</w:t>
       </w:r>
     </w:p>
     <w:p/>
@@ -1476,7 +1573,7 @@
       <w:pPr>
         <w:pStyle w:val="Heading1"/>
       </w:pPr>
-      <w:bookmarkStart w:id="2" w:name="_Toc434781858"/>
+      <w:bookmarkStart w:id="2" w:name="_Toc461079004"/>
       <w:r>
         <w:t>Le kit commerçant</w:t>
       </w:r>
@@ -1523,7 +1620,14 @@
           <w:rFonts w:ascii="Source Sans Pro Light" w:hAnsi="Source Sans Pro Light"/>
           <w:szCs w:val="26"/>
         </w:rPr>
-        <w:t xml:space="preserve">Le Flyers </w:t>
+        <w:t>Le flyer</w:t>
+      </w:r>
+      <w:r>
+        <w:rPr>
+          <w:rFonts w:ascii="Source Sans Pro Light" w:hAnsi="Source Sans Pro Light"/>
+          <w:szCs w:val="26"/>
+        </w:rPr>
+        <w:t xml:space="preserve"> </w:t>
       </w:r>
     </w:p>
     <w:p>
@@ -1875,7 +1979,35 @@
           <w:rFonts w:ascii="Source Sans Pro Light" w:hAnsi="Source Sans Pro Light"/>
           <w:szCs w:val="26"/>
         </w:rPr>
-        <w:t xml:space="preserve">L'autocollants "J'accepte le Ropi". </w:t>
+        <w:t xml:space="preserve">Des </w:t>
+      </w:r>
+      <w:r>
+        <w:rPr>
+          <w:rFonts w:ascii="Source Sans Pro Light" w:hAnsi="Source Sans Pro Light"/>
+          <w:szCs w:val="26"/>
+        </w:rPr>
+        <w:t xml:space="preserve">autocollants </w:t>
+      </w:r>
+      <w:r>
+        <w:rPr>
+          <w:rFonts w:ascii="Source Sans Pro Light" w:hAnsi="Source Sans Pro Light"/>
+          <w:szCs w:val="26"/>
+        </w:rPr>
+        <w:t>Ropi</w:t>
+      </w:r>
+      <w:r>
+        <w:rPr>
+          <w:rFonts w:ascii="Source Sans Pro Light" w:hAnsi="Source Sans Pro Light"/>
+          <w:szCs w:val="26"/>
+        </w:rPr>
+        <w:t xml:space="preserve"> </w:t>
+      </w:r>
+      <w:r>
+        <w:rPr>
+          <w:rFonts w:ascii="Source Sans Pro Light" w:hAnsi="Source Sans Pro Light"/>
+          <w:szCs w:val="26"/>
+        </w:rPr>
+        <w:t>(deux choix possibles)</w:t>
       </w:r>
     </w:p>
     <w:p>
@@ -1896,13 +2028,14 @@
           <w:rFonts w:ascii="Source Sans Pro Light" w:hAnsi="Source Sans Pro Light"/>
           <w:szCs w:val="26"/>
         </w:rPr>
-        <w:t>Les cartes de visites</w:t>
-      </w:r>
-      <w:r>
-        <w:rPr>
-          <w:sz w:val="18"/>
-        </w:rPr>
-        <w:t xml:space="preserve"> </w:t>
+        <w:t>D</w:t>
+      </w:r>
+      <w:r>
+        <w:rPr>
+          <w:rFonts w:ascii="Source Sans Pro Light" w:hAnsi="Source Sans Pro Light"/>
+          <w:szCs w:val="26"/>
+        </w:rPr>
+        <w:t>es cartes de visite</w:t>
       </w:r>
     </w:p>
     <w:p>
@@ -1936,7 +2069,7 @@
       <w:pPr>
         <w:pStyle w:val="Heading1"/>
       </w:pPr>
-      <w:bookmarkStart w:id="3" w:name="_Toc434781859"/>
+      <w:bookmarkStart w:id="3" w:name="_Toc461079005"/>
       <w:r>
         <w:lastRenderedPageBreak/>
         <w:t>Arguments clés à présenter au commerçant</w:t>
@@ -1978,7 +2111,19 @@
         <w:rPr>
           <w:rFonts w:ascii="Source Sans Pro Light" w:hAnsi="Source Sans Pro Light"/>
         </w:rPr>
-        <w:t>Faire partie du Ropi c'est rentrer dans un réseaux qui relie des citoyens responsables qui souhaitent consommer autrement et des commerces de qualité</w:t>
+        <w:t xml:space="preserve">Faire partie du Ropi c'est </w:t>
+      </w:r>
+      <w:r>
+        <w:rPr>
+          <w:rFonts w:ascii="Source Sans Pro Light" w:hAnsi="Source Sans Pro Light"/>
+        </w:rPr>
+        <w:t>entrer dans un réseau</w:t>
+      </w:r>
+      <w:r>
+        <w:rPr>
+          <w:rFonts w:ascii="Source Sans Pro Light" w:hAnsi="Source Sans Pro Light"/>
+        </w:rPr>
+        <w:t xml:space="preserve"> qui relie des citoyens responsables qui souhaitent consommer autrement et des commerces de qualité</w:t>
       </w:r>
     </w:p>
     <w:p>
@@ -2014,7 +2159,7 @@
         <w:rPr>
           <w:rFonts w:ascii="Source Sans Pro Light" w:hAnsi="Source Sans Pro Light"/>
         </w:rPr>
-        <w:t>Accepter le Ropi c'est une visibilité gratuite sur notre site Internet. Chaque année, c'est l'apparition dans un flyers déposé chez les commerçants partenaires. Les événements Ropi ont été couvert par la presse nationale.</w:t>
+        <w:t>Accepter le Ropi c'est une visibilité gratuite sur notre site Internet. Chaque année, c'est l'apparition dans un flyer déposé chez les commerçants partenaires. Les événements Ropi ont été couvert par la presse nationale.</w:t>
       </w:r>
     </w:p>
     <w:p>
@@ -2081,7 +2226,55 @@
         <w:rPr>
           <w:rFonts w:ascii="Source Sans Pro Light" w:hAnsi="Source Sans Pro Light"/>
         </w:rPr>
-        <w:t>Il n'y a pas de double comptabilité car 1Ropi, c'est 1Euro. La comptabilité, la caisse est exactement la même.</w:t>
+        <w:t>Il n'y a pas de double comptabilité car 1</w:t>
+      </w:r>
+      <w:r>
+        <w:rPr>
+          <w:rFonts w:ascii="Source Sans Pro Light" w:hAnsi="Source Sans Pro Light"/>
+        </w:rPr>
+        <w:t xml:space="preserve"> </w:t>
+      </w:r>
+      <w:r>
+        <w:rPr>
+          <w:rFonts w:ascii="Source Sans Pro Light" w:hAnsi="Source Sans Pro Light"/>
+        </w:rPr>
+        <w:t>Ropi, c'est 1</w:t>
+      </w:r>
+      <w:r>
+        <w:rPr>
+          <w:rFonts w:ascii="Source Sans Pro Light" w:hAnsi="Source Sans Pro Light"/>
+        </w:rPr>
+        <w:t xml:space="preserve"> </w:t>
+      </w:r>
+      <w:r>
+        <w:rPr>
+          <w:rFonts w:ascii="Source Sans Pro Light" w:hAnsi="Source Sans Pro Light"/>
+        </w:rPr>
+        <w:t>Euro. La co</w:t>
+      </w:r>
+      <w:r>
+        <w:rPr>
+          <w:rFonts w:ascii="Source Sans Pro Light" w:hAnsi="Source Sans Pro Light"/>
+        </w:rPr>
+        <w:t>mptabilité et la caisse sont exactement les</w:t>
+      </w:r>
+      <w:r>
+        <w:rPr>
+          <w:rFonts w:ascii="Source Sans Pro Light" w:hAnsi="Source Sans Pro Light"/>
+        </w:rPr>
+        <w:t xml:space="preserve"> même</w:t>
+      </w:r>
+      <w:r>
+        <w:rPr>
+          <w:rFonts w:ascii="Source Sans Pro Light" w:hAnsi="Source Sans Pro Light"/>
+        </w:rPr>
+        <w:t>s</w:t>
+      </w:r>
+      <w:r>
+        <w:rPr>
+          <w:rFonts w:ascii="Source Sans Pro Light" w:hAnsi="Source Sans Pro Light"/>
+        </w:rPr>
+        <w:t>.</w:t>
       </w:r>
     </w:p>
     <w:p>
@@ -2099,7 +2292,31 @@
         <w:rPr>
           <w:rFonts w:ascii="Source Sans Pro Light" w:hAnsi="Source Sans Pro Light"/>
         </w:rPr>
-        <w:t>La monnaie complémentaire et locale permet de dynamiser et favoriser les achats dans le centre de Mons. Car quand on a des Ropi, on ne peux les dépenser que dans le tissus de commerçants l'acceptant.</w:t>
+        <w:t>La monnaie complémentaire et locale permet de dynamiser et favoriser les achats dans le centre de Mons. Car quand on a des Ropi, on ne peux</w:t>
+      </w:r>
+      <w:r>
+        <w:rPr>
+          <w:rFonts w:ascii="Source Sans Pro Light" w:hAnsi="Source Sans Pro Light"/>
+        </w:rPr>
+        <w:t xml:space="preserve"> les dépenser que dans le tissu</w:t>
+      </w:r>
+      <w:r>
+        <w:rPr>
+          <w:rFonts w:ascii="Source Sans Pro Light" w:hAnsi="Source Sans Pro Light"/>
+        </w:rPr>
+        <w:t xml:space="preserve"> de commerçants </w:t>
+      </w:r>
+      <w:r>
+        <w:rPr>
+          <w:rFonts w:ascii="Source Sans Pro Light" w:hAnsi="Source Sans Pro Light"/>
+        </w:rPr>
+        <w:t>qui l'accepte</w:t>
+      </w:r>
+      <w:r>
+        <w:rPr>
+          <w:rFonts w:ascii="Source Sans Pro Light" w:hAnsi="Source Sans Pro Light"/>
+        </w:rPr>
+        <w:t>nt.</w:t>
       </w:r>
     </w:p>
     <w:p>
@@ -2167,7 +2384,7 @@
       <w:pPr>
         <w:pStyle w:val="Heading1"/>
       </w:pPr>
-      <w:bookmarkStart w:id="4" w:name="_Toc434781860"/>
+      <w:bookmarkStart w:id="4" w:name="_Toc461079006"/>
       <w:r>
         <w:t>Arguments secondaires</w:t>
       </w:r>
@@ -2207,7 +2424,31 @@
         <w:rPr>
           <w:rFonts w:ascii="Source Sans Pro Light" w:hAnsi="Source Sans Pro Light"/>
         </w:rPr>
-        <w:t>Au dessus d'un certain seuil, le rédimage à 0% est possible. En effet, un commerçant qui a du mal à écouler ses Ropi, peut le signaler à l'asbl qui cherchera alors une solution en collaboration avec le commerçant pour écouler les Ropi. Si aucune solution n'est trouvée endéans les deux semaines, le rédimâges à 0% est accepté (par tranche de 100% pour les asbl et 200€ pour les prestataires du secteur marchand).</w:t>
+        <w:t xml:space="preserve">Au dessus d'un certain seuil, le rédimage à 0% est possible. En effet, un commerçant </w:t>
+      </w:r>
+      <w:r>
+        <w:rPr>
+          <w:rFonts w:ascii="Source Sans Pro Light" w:hAnsi="Source Sans Pro Light"/>
+        </w:rPr>
+        <w:t>qui a du mal à écouler ses Ropi</w:t>
+      </w:r>
+      <w:r>
+        <w:rPr>
+          <w:rFonts w:ascii="Source Sans Pro Light" w:hAnsi="Source Sans Pro Light"/>
+        </w:rPr>
+        <w:t xml:space="preserve"> peut le signaler à l'asbl qui cherchera alors une solution en collaboration avec le commerçant pour écouler les Ropi. Si aucune solution n'est trouvée endéans les deux semaines, le </w:t>
+      </w:r>
+      <w:r>
+        <w:rPr>
+          <w:rFonts w:ascii="Source Sans Pro Light" w:hAnsi="Source Sans Pro Light"/>
+        </w:rPr>
+        <w:t>rédimage</w:t>
+      </w:r>
+      <w:r>
+        <w:rPr>
+          <w:rFonts w:ascii="Source Sans Pro Light" w:hAnsi="Source Sans Pro Light"/>
+        </w:rPr>
+        <w:t xml:space="preserve"> à 0% est accepté (par tranche de 100% pour les asbl et 200€ pour les prestataires du secteur marchand).</w:t>
       </w:r>
     </w:p>
     <w:p>
@@ -2225,7 +2466,19 @@
         <w:rPr>
           <w:rFonts w:ascii="Source Sans Pro Light" w:hAnsi="Source Sans Pro Light"/>
         </w:rPr>
-        <w:t>Avant de s'engager comme membre, il est possibilité de passer un accord de principe. On s'engage à devenir membre sous réserve que le réseau atteigne un niveau de développement suffisant (30 commerces repartis dans au moins 6 secteurs différents)</w:t>
+        <w:t xml:space="preserve">Avant de s'engager comme membre, il est possibilité de passer un accord de principe. On s'engage à devenir membre sous réserve que le réseau atteigne un niveau de développement suffisant (30 commerces repartis dans au moins 6 secteurs </w:t>
+      </w:r>
+      <w:r>
+        <w:rPr>
+          <w:rFonts w:ascii="Source Sans Pro Light" w:hAnsi="Source Sans Pro Light"/>
+        </w:rPr>
+        <w:t xml:space="preserve">d'activité </w:t>
+      </w:r>
+      <w:r>
+        <w:rPr>
+          <w:rFonts w:ascii="Source Sans Pro Light" w:hAnsi="Source Sans Pro Light"/>
+        </w:rPr>
+        <w:t>différents)</w:t>
       </w:r>
     </w:p>
     <w:p>
@@ -2262,7 +2515,103 @@
         <w:rPr>
           <w:rFonts w:ascii="Source Sans Pro Light" w:hAnsi="Source Sans Pro Light"/>
         </w:rPr>
-        <w:t>Pour les plus geeks  possibilité de signaler la situation du commerce sur le site web en ligne (je souhaite rédimer, j'ai besoin d'informations, j'aimerai que quelqu'un passe). Contrôle totale sur sa visibilité dans notre site web (ou un ambassadeur peut passer pour faire le descriptif, ...)</w:t>
+        <w:t xml:space="preserve">Pour les plus geeks, il est offert la </w:t>
+      </w:r>
+      <w:r>
+        <w:rPr>
+          <w:rFonts w:ascii="Source Sans Pro Light" w:hAnsi="Source Sans Pro Light"/>
+        </w:rPr>
+        <w:t>possibi</w:t>
+      </w:r>
+      <w:r>
+        <w:rPr>
+          <w:rFonts w:ascii="Source Sans Pro Light" w:hAnsi="Source Sans Pro Light"/>
+        </w:rPr>
+        <w:t>lité de signaler la situation de son</w:t>
+      </w:r>
+      <w:r>
+        <w:rPr>
+          <w:rFonts w:ascii="Source Sans Pro Light" w:hAnsi="Source Sans Pro Light"/>
+        </w:rPr>
+        <w:t xml:space="preserve"> commerce sur le site web en ligne (je souhaite rédimer, j'ai besoin d'informations, j'aimerai</w:t>
+      </w:r>
+      <w:r>
+        <w:rPr>
+          <w:rFonts w:ascii="Source Sans Pro Light" w:hAnsi="Source Sans Pro Light"/>
+        </w:rPr>
+        <w:t>s qu'un</w:t>
+      </w:r>
+      <w:r>
+        <w:rPr>
+          <w:rFonts w:ascii="Source Sans Pro Light" w:hAnsi="Source Sans Pro Light"/>
+        </w:rPr>
+        <w:t xml:space="preserve"> </w:t>
+      </w:r>
+      <w:r>
+        <w:rPr>
+          <w:rFonts w:ascii="Source Sans Pro Light" w:hAnsi="Source Sans Pro Light"/>
+        </w:rPr>
+        <w:t xml:space="preserve">ambassadeur </w:t>
+      </w:r>
+      <w:r>
+        <w:rPr>
+          <w:rFonts w:ascii="Source Sans Pro Light" w:hAnsi="Source Sans Pro Light"/>
+        </w:rPr>
+        <w:t>passe</w:t>
+      </w:r>
+      <w:r>
+        <w:rPr>
+          <w:rFonts w:ascii="Source Sans Pro Light" w:hAnsi="Source Sans Pro Light"/>
+        </w:rPr>
+        <w:t xml:space="preserve"> me rendre visite, ...</w:t>
+      </w:r>
+      <w:r>
+        <w:rPr>
+          <w:rFonts w:ascii="Source Sans Pro Light" w:hAnsi="Source Sans Pro Light"/>
+        </w:rPr>
+        <w:t xml:space="preserve">). </w:t>
+      </w:r>
+      <w:r>
+        <w:rPr>
+          <w:rFonts w:ascii="Source Sans Pro Light" w:hAnsi="Source Sans Pro Light"/>
+        </w:rPr>
+        <w:t>Le commerçant a un contrôle total</w:t>
+      </w:r>
+      <w:r>
+        <w:rPr>
+          <w:rFonts w:ascii="Source Sans Pro Light" w:hAnsi="Source Sans Pro Light"/>
+        </w:rPr>
+        <w:t xml:space="preserve"> </w:t>
+      </w:r>
+      <w:r>
+        <w:rPr>
+          <w:rFonts w:ascii="Source Sans Pro Light" w:hAnsi="Source Sans Pro Light"/>
+        </w:rPr>
+        <w:t xml:space="preserve">de sa visibilité sur le </w:t>
+      </w:r>
+      <w:r>
+        <w:rPr>
+          <w:rFonts w:ascii="Source Sans Pro Light" w:hAnsi="Source Sans Pro Light"/>
+        </w:rPr>
+        <w:t xml:space="preserve">site web </w:t>
+      </w:r>
+      <w:r>
+        <w:rPr>
+          <w:rFonts w:ascii="Source Sans Pro Light" w:hAnsi="Source Sans Pro Light"/>
+        </w:rPr>
+        <w:t xml:space="preserve">mais il peut aussi demander à </w:t>
+      </w:r>
+      <w:r>
+        <w:rPr>
+          <w:rFonts w:ascii="Source Sans Pro Light" w:hAnsi="Source Sans Pro Light"/>
+        </w:rPr>
+        <w:t xml:space="preserve">un ambassadeur </w:t>
+      </w:r>
+      <w:r>
+        <w:rPr>
+          <w:rFonts w:ascii="Source Sans Pro Light" w:hAnsi="Source Sans Pro Light"/>
+        </w:rPr>
+        <w:t>de l'aider à mettre à jour ses informations .</w:t>
       </w:r>
     </w:p>
     <w:p>
@@ -2288,7 +2637,7 @@
       <w:pPr>
         <w:pStyle w:val="Heading1"/>
       </w:pPr>
-      <w:bookmarkStart w:id="5" w:name="_Toc434781861"/>
+      <w:bookmarkStart w:id="5" w:name="_Toc461079007"/>
       <w:r>
         <w:t>Mémo: manières d'écouler la monnaie</w:t>
       </w:r>
@@ -2348,7 +2697,19 @@
         <w:rPr>
           <w:rFonts w:ascii="Source Sans Pro Light" w:hAnsi="Source Sans Pro Light"/>
         </w:rPr>
-        <w:t>Reprendre les Ropi de sa caisse (échange contre des euro) et les dépenser à titre personnel (loisirs, culture, achat dans les commerces locaux, ...).</w:t>
+        <w:t>Reprendre les Ropi de sa caisse (échange contre des euro</w:t>
+      </w:r>
+      <w:r>
+        <w:rPr>
+          <w:rFonts w:ascii="Source Sans Pro Light" w:hAnsi="Source Sans Pro Light"/>
+        </w:rPr>
+        <w:t>s</w:t>
+      </w:r>
+      <w:r>
+        <w:rPr>
+          <w:rFonts w:ascii="Source Sans Pro Light" w:hAnsi="Source Sans Pro Light"/>
+        </w:rPr>
+        <w:t>) et les dépenser à titre personnel (loisirs, culture, achat dans les commerces locaux, ...).</w:t>
       </w:r>
     </w:p>
     <w:p>
@@ -2457,22 +2818,100 @@
         <w:rPr>
           <w:rFonts w:ascii="Source Sans Pro Light" w:hAnsi="Source Sans Pro Light"/>
         </w:rPr>
-        <w:t>Bref, il faut que ca bouge ! Que ça circule !</w:t>
-      </w:r>
-    </w:p>
-    <w:p>
-      <w:pPr>
-        <w:rPr>
-          <w:rFonts w:ascii="Source Sans Pro Light" w:hAnsi="Source Sans Pro Light"/>
-        </w:rPr>
-      </w:pPr>
-    </w:p>
-    <w:p>
-      <w:r>
-        <w:rPr>
-          <w:rFonts w:ascii="Source Sans Pro Light" w:hAnsi="Source Sans Pro Light"/>
-        </w:rPr>
-        <w:t>En enfin, si malgré tout ça il n'est pas possible d'écouler tout ces Ropi, il reste la possibilité de les écouler 5%.</w:t>
+        <w:t xml:space="preserve">Bref, </w:t>
+      </w:r>
+      <w:r>
+        <w:rPr>
+          <w:rFonts w:ascii="Source Sans Pro Light" w:hAnsi="Source Sans Pro Light"/>
+        </w:rPr>
+        <w:t>le Ropi, il doit bouger</w:t>
+      </w:r>
+      <w:r>
+        <w:rPr>
+          <w:rFonts w:ascii="Source Sans Pro Light" w:hAnsi="Source Sans Pro Light"/>
+        </w:rPr>
+        <w:t xml:space="preserve">! </w:t>
+      </w:r>
+      <w:r>
+        <w:rPr>
+          <w:rFonts w:ascii="Source Sans Pro Light" w:hAnsi="Source Sans Pro Light"/>
+        </w:rPr>
+        <w:t xml:space="preserve">Il doit </w:t>
+      </w:r>
+      <w:r>
+        <w:rPr>
+          <w:rFonts w:ascii="Source Sans Pro Light" w:hAnsi="Source Sans Pro Light"/>
+        </w:rPr>
+        <w:t>circule</w:t>
+      </w:r>
+      <w:r>
+        <w:rPr>
+          <w:rFonts w:ascii="Source Sans Pro Light" w:hAnsi="Source Sans Pro Light"/>
+        </w:rPr>
+        <w:t>r</w:t>
+      </w:r>
+      <w:r>
+        <w:rPr>
+          <w:rFonts w:ascii="Source Sans Pro Light" w:hAnsi="Source Sans Pro Light"/>
+        </w:rPr>
+        <w:t xml:space="preserve"> !</w:t>
+      </w:r>
+    </w:p>
+    <w:p>
+      <w:pPr>
+        <w:rPr>
+          <w:rFonts w:ascii="Source Sans Pro Light" w:hAnsi="Source Sans Pro Light"/>
+        </w:rPr>
+      </w:pPr>
+    </w:p>
+    <w:p>
+      <w:r>
+        <w:rPr>
+          <w:rFonts w:ascii="Source Sans Pro Light" w:hAnsi="Source Sans Pro Light"/>
+        </w:rPr>
+        <w:t>Et</w:t>
+      </w:r>
+      <w:r>
+        <w:rPr>
+          <w:rFonts w:ascii="Source Sans Pro Light" w:hAnsi="Source Sans Pro Light"/>
+        </w:rPr>
+        <w:t xml:space="preserve"> enfin, </w:t>
+      </w:r>
+      <w:r>
+        <w:rPr>
+          <w:rFonts w:ascii="Source Sans Pro Light" w:hAnsi="Source Sans Pro Light"/>
+        </w:rPr>
+        <w:t>si malgré tous ces efforts</w:t>
+      </w:r>
+      <w:r>
+        <w:rPr>
+          <w:rFonts w:ascii="Source Sans Pro Light" w:hAnsi="Source Sans Pro Light"/>
+        </w:rPr>
+        <w:t xml:space="preserve"> il n</w:t>
+      </w:r>
+      <w:r>
+        <w:rPr>
+          <w:rFonts w:ascii="Source Sans Pro Light" w:hAnsi="Source Sans Pro Light"/>
+        </w:rPr>
+        <w:t>'est pas possible d'écouler s</w:t>
+      </w:r>
+      <w:r>
+        <w:rPr>
+          <w:rFonts w:ascii="Source Sans Pro Light" w:hAnsi="Source Sans Pro Light"/>
+        </w:rPr>
+        <w:t>es Ropi, il res</w:t>
+      </w:r>
+      <w:r>
+        <w:rPr>
+          <w:rFonts w:ascii="Source Sans Pro Light" w:hAnsi="Source Sans Pro Light"/>
+        </w:rPr>
+        <w:t>te la possibilité de les rédimer en s'acquittant d'une taxe de</w:t>
+      </w:r>
+      <w:r>
+        <w:rPr>
+          <w:rFonts w:ascii="Source Sans Pro Light" w:hAnsi="Source Sans Pro Light"/>
+        </w:rPr>
+        <w:t xml:space="preserve"> 5%.</w:t>
       </w:r>
       <w:r>
         <w:t xml:space="preserve"> </w:t>
@@ -2558,7 +2997,7 @@
         <w:rPr>
           <w:noProof/>
         </w:rPr>
-        <w:t>1</w:t>
+        <w:t>4</w:t>
       </w:r>
     </w:fldSimple>
   </w:p>
@@ -2866,7 +3305,7 @@
         <v:path o:extrusionok="f" gradientshapeok="t" o:connecttype="rect"/>
         <o:lock v:ext="edit" aspectratio="t"/>
       </v:shapetype>
-      <v:shape id="_x0000_i1083" type="#_x0000_t75" style="width:37.5pt;height:37.5pt" o:bullet="t">
+      <v:shape id="_x0000_i1035" type="#_x0000_t75" style="width:37.5pt;height:37.5pt" o:bullet="t">
         <v:imagedata r:id="rId1" o:title="ropi_r_icone"/>
       </v:shape>
     </w:pict>

</xml_diff>